<commit_message>
Updated the test mall
</commit_message>
<xml_diff>
--- a/doc/rapport/test-mall.docx
+++ b/doc/rapport/test-mall.docx
@@ -2,6 +2,353 @@
 <file path=word/document.xml><?xml version="1.0" encoding="utf-8"?>
 <w:document xmlns:wpc="http://schemas.microsoft.com/office/word/2010/wordprocessingCanvas" xmlns:mo="http://schemas.microsoft.com/office/mac/office/2008/main" xmlns:mc="http://schemas.openxmlformats.org/markup-compatibility/2006" xmlns:mv="urn:schemas-microsoft-com:mac:vml" xmlns:o="urn:schemas-microsoft-com:office:office" xmlns:r="http://schemas.openxmlformats.org/officeDocument/2006/relationships" xmlns:m="http://schemas.openxmlformats.org/officeDocument/2006/math" xmlns:v="urn:schemas-microsoft-com:vml" xmlns:wp14="http://schemas.microsoft.com/office/word/2010/wordprocessingDrawing" xmlns:wp="http://schemas.openxmlformats.org/drawingml/2006/wordprocessingDrawing" xmlns:w10="urn:schemas-microsoft-com:office:word" xmlns:w="http://schemas.openxmlformats.org/wordprocessingml/2006/main" xmlns:w14="http://schemas.microsoft.com/office/word/2010/wordml" xmlns:wpg="http://schemas.microsoft.com/office/word/2010/wordprocessingGroup" xmlns:wpi="http://schemas.microsoft.com/office/word/2010/wordprocessingInk" xmlns:wne="http://schemas.microsoft.com/office/word/2006/wordml" xmlns:wps="http://schemas.microsoft.com/office/word/2010/wordprocessingShape" mc:Ignorable="w14 wp14">
   <w:body>
+    <w:p>
+      <w:pPr>
+        <w:pStyle w:val="Heading2"/>
+        <w:rPr>
+          <w:rFonts w:ascii="Arial" w:hAnsi="Arial"/>
+        </w:rPr>
+      </w:pPr>
+      <w:bookmarkStart w:id="0" w:name="_Toc153946696"/>
+      <w:proofErr w:type="spellStart"/>
+      <w:r>
+        <w:rPr>
+          <w:rFonts w:ascii="Arial" w:hAnsi="Arial"/>
+        </w:rPr>
+        <w:t>Admin</w:t>
+      </w:r>
+      <w:proofErr w:type="spellEnd"/>
+      <w:r>
+        <w:rPr>
+          <w:rFonts w:ascii="Arial" w:hAnsi="Arial"/>
+        </w:rPr>
+        <w:t xml:space="preserve"> loggar in</w:t>
+      </w:r>
+      <w:bookmarkEnd w:id="0"/>
+    </w:p>
+    <w:p>
+      <w:pPr>
+        <w:rPr>
+          <w:rFonts w:ascii="Arial" w:hAnsi="Arial" w:cs="Arial"/>
+        </w:rPr>
+      </w:pPr>
+      <w:r>
+        <w:rPr>
+          <w:rFonts w:ascii="Arial" w:hAnsi="Arial" w:cs="Arial"/>
+        </w:rPr>
+        <w:t>På utvärderingssidan står det att man måste logga in innan du kan fortsätta.</w:t>
+      </w:r>
+    </w:p>
+    <w:p>
+      <w:pPr>
+        <w:rPr>
+          <w:rFonts w:ascii="Arial" w:hAnsi="Arial" w:cs="Arial"/>
+        </w:rPr>
+      </w:pPr>
+      <w:r>
+        <w:rPr>
+          <w:rFonts w:ascii="Arial" w:hAnsi="Arial" w:cs="Arial"/>
+        </w:rPr>
+        <w:t>Du skriver in användarnamnet ”admin@domain.com” i användarnamnsfältet och lösenordet ”test” i lösenordsfältet.</w:t>
+      </w:r>
+    </w:p>
+    <w:p>
+      <w:pPr>
+        <w:rPr>
+          <w:rFonts w:ascii="Arial" w:hAnsi="Arial" w:cs="Arial"/>
+        </w:rPr>
+      </w:pPr>
+      <w:r>
+        <w:rPr>
+          <w:rFonts w:ascii="Arial" w:hAnsi="Arial" w:cs="Arial"/>
+        </w:rPr>
+        <w:t xml:space="preserve">Du trycker på </w:t>
+      </w:r>
+      <w:proofErr w:type="spellStart"/>
+      <w:r>
+        <w:rPr>
+          <w:rFonts w:ascii="Arial" w:hAnsi="Arial" w:cs="Arial"/>
+        </w:rPr>
+        <w:t>Enter</w:t>
+      </w:r>
+      <w:proofErr w:type="spellEnd"/>
+      <w:r>
+        <w:rPr>
+          <w:rFonts w:ascii="Arial" w:hAnsi="Arial" w:cs="Arial"/>
+        </w:rPr>
+        <w:t xml:space="preserve"> på tangentbordet, eller klickar på ”Logga in” för att logga in i systemet.</w:t>
+      </w:r>
+    </w:p>
+    <w:p>
+      <w:pPr>
+        <w:rPr>
+          <w:rFonts w:ascii="Arial" w:hAnsi="Arial" w:cs="Arial"/>
+        </w:rPr>
+      </w:pPr>
+    </w:p>
+    <w:p>
+      <w:pPr>
+        <w:rPr>
+          <w:rFonts w:ascii="Arial" w:hAnsi="Arial" w:cs="Arial"/>
+        </w:rPr>
+      </w:pPr>
+    </w:p>
+    <w:p>
+      <w:pPr>
+        <w:pStyle w:val="Heading2"/>
+        <w:rPr>
+          <w:rFonts w:ascii="Arial" w:hAnsi="Arial"/>
+        </w:rPr>
+      </w:pPr>
+      <w:bookmarkStart w:id="1" w:name="_Toc153946697"/>
+      <w:proofErr w:type="spellStart"/>
+      <w:r>
+        <w:rPr>
+          <w:rFonts w:ascii="Arial" w:hAnsi="Arial"/>
+        </w:rPr>
+        <w:t>Admin</w:t>
+      </w:r>
+      <w:proofErr w:type="spellEnd"/>
+      <w:r>
+        <w:rPr>
+          <w:rFonts w:ascii="Arial" w:hAnsi="Arial"/>
+        </w:rPr>
+        <w:t xml:space="preserve"> loggar ut</w:t>
+      </w:r>
+      <w:bookmarkEnd w:id="1"/>
+    </w:p>
+    <w:p>
+      <w:pPr>
+        <w:rPr>
+          <w:rFonts w:ascii="Arial" w:hAnsi="Arial" w:cs="Arial"/>
+        </w:rPr>
+      </w:pPr>
+      <w:r>
+        <w:rPr>
+          <w:rFonts w:ascii="Arial" w:hAnsi="Arial" w:cs="Arial"/>
+        </w:rPr>
+        <w:t>När du är inloggad på utvärderingssidan klickar du på ”Logga ut” i menyfältet högst upp till höger.</w:t>
+      </w:r>
+    </w:p>
+    <w:p>
+      <w:pPr>
+        <w:rPr>
+          <w:rFonts w:ascii="Arial" w:hAnsi="Arial" w:cs="Arial"/>
+        </w:rPr>
+      </w:pPr>
+    </w:p>
+    <w:p>
+      <w:pPr>
+        <w:rPr>
+          <w:rFonts w:ascii="Arial" w:hAnsi="Arial" w:cs="Arial"/>
+        </w:rPr>
+      </w:pPr>
+    </w:p>
+    <w:p>
+      <w:pPr>
+        <w:pStyle w:val="Heading2"/>
+        <w:rPr>
+          <w:rFonts w:ascii="Arial" w:hAnsi="Arial"/>
+        </w:rPr>
+      </w:pPr>
+      <w:bookmarkStart w:id="2" w:name="_Toc153946698"/>
+      <w:proofErr w:type="spellStart"/>
+      <w:r>
+        <w:rPr>
+          <w:rFonts w:ascii="Arial" w:hAnsi="Arial"/>
+        </w:rPr>
+        <w:t>Admin</w:t>
+      </w:r>
+      <w:proofErr w:type="spellEnd"/>
+      <w:r>
+        <w:rPr>
+          <w:rFonts w:ascii="Arial" w:hAnsi="Arial"/>
+        </w:rPr>
+        <w:t xml:space="preserve"> ser lista över utvärderingar</w:t>
+      </w:r>
+      <w:bookmarkEnd w:id="2"/>
+    </w:p>
+    <w:p>
+      <w:pPr>
+        <w:rPr>
+          <w:rFonts w:ascii="Arial" w:hAnsi="Arial"/>
+        </w:rPr>
+      </w:pPr>
+      <w:r>
+        <w:rPr>
+          <w:rFonts w:ascii="Arial" w:hAnsi="Arial"/>
+        </w:rPr>
+        <w:t>När du är inloggad på utvärderingssidan för du muspekaren över Utvärderingar i menyfältet högst upp till vänster.</w:t>
+      </w:r>
+    </w:p>
+    <w:p>
+      <w:pPr>
+        <w:rPr>
+          <w:rFonts w:ascii="Arial" w:hAnsi="Arial"/>
+        </w:rPr>
+      </w:pPr>
+      <w:r>
+        <w:rPr>
+          <w:rFonts w:ascii="Arial" w:hAnsi="Arial"/>
+        </w:rPr>
+        <w:t>Du klickar på ”Lista alla”.</w:t>
+      </w:r>
+    </w:p>
+    <w:p>
+      <w:pPr>
+        <w:rPr>
+          <w:rFonts w:ascii="Arial" w:hAnsi="Arial"/>
+        </w:rPr>
+      </w:pPr>
+      <w:r>
+        <w:rPr>
+          <w:rFonts w:ascii="Arial" w:hAnsi="Arial"/>
+        </w:rPr>
+        <w:t>Du kommer till en sida med lista på alla utvärderingar.</w:t>
+      </w:r>
+    </w:p>
+    <w:p>
+      <w:pPr>
+        <w:rPr>
+          <w:rFonts w:ascii="Arial" w:hAnsi="Arial"/>
+        </w:rPr>
+      </w:pPr>
+    </w:p>
+    <w:p>
+      <w:pPr>
+        <w:rPr>
+          <w:rFonts w:ascii="Arial" w:hAnsi="Arial"/>
+        </w:rPr>
+      </w:pPr>
+    </w:p>
+    <w:p>
+      <w:pPr>
+        <w:pStyle w:val="Heading2"/>
+        <w:rPr>
+          <w:rFonts w:ascii="Arial" w:hAnsi="Arial"/>
+        </w:rPr>
+      </w:pPr>
+      <w:bookmarkStart w:id="3" w:name="_Toc153946699"/>
+      <w:proofErr w:type="spellStart"/>
+      <w:r>
+        <w:rPr>
+          <w:rFonts w:ascii="Arial" w:hAnsi="Arial"/>
+        </w:rPr>
+        <w:t>Admin</w:t>
+      </w:r>
+      <w:proofErr w:type="spellEnd"/>
+      <w:r>
+        <w:rPr>
+          <w:rFonts w:ascii="Arial" w:hAnsi="Arial"/>
+        </w:rPr>
+        <w:t xml:space="preserve"> tar bort fråga från utvärdering</w:t>
+      </w:r>
+      <w:bookmarkEnd w:id="3"/>
+    </w:p>
+    <w:p>
+      <w:pPr>
+        <w:rPr>
+          <w:rFonts w:ascii="Arial" w:hAnsi="Arial" w:cs="Arial"/>
+        </w:rPr>
+      </w:pPr>
+      <w:r>
+        <w:rPr>
+          <w:rFonts w:ascii="Arial" w:hAnsi="Arial" w:cs="Arial"/>
+        </w:rPr>
+        <w:t xml:space="preserve">När du är inloggad på </w:t>
+      </w:r>
+      <w:proofErr w:type="spellStart"/>
+      <w:r>
+        <w:rPr>
+          <w:rFonts w:ascii="Arial" w:hAnsi="Arial" w:cs="Arial"/>
+        </w:rPr>
+        <w:t>utvärderderingssidan</w:t>
+      </w:r>
+      <w:proofErr w:type="spellEnd"/>
+      <w:r>
+        <w:rPr>
+          <w:rFonts w:ascii="Arial" w:hAnsi="Arial" w:cs="Arial"/>
+        </w:rPr>
+        <w:t xml:space="preserve"> och är på sidan med lista över alla utvärderingar klickar du den utvärdering du vill redigera eller ta bort frågan på.</w:t>
+      </w:r>
+    </w:p>
+    <w:p>
+      <w:pPr>
+        <w:rPr>
+          <w:rFonts w:ascii="Arial" w:hAnsi="Arial" w:cs="Arial"/>
+        </w:rPr>
+      </w:pPr>
+      <w:r>
+        <w:rPr>
+          <w:rFonts w:ascii="Arial" w:hAnsi="Arial" w:cs="Arial"/>
+        </w:rPr>
+        <w:t>Längst ned klickar du på ”</w:t>
+      </w:r>
+      <w:proofErr w:type="spellStart"/>
+      <w:r>
+        <w:rPr>
+          <w:rFonts w:ascii="Arial" w:hAnsi="Arial" w:cs="Arial"/>
+        </w:rPr>
+        <w:t>edit</w:t>
+      </w:r>
+      <w:proofErr w:type="spellEnd"/>
+      <w:r>
+        <w:rPr>
+          <w:rFonts w:ascii="Arial" w:hAnsi="Arial" w:cs="Arial"/>
+        </w:rPr>
+        <w:t>” så att du kommer till redigeringsläget för utvärderingen</w:t>
+      </w:r>
+    </w:p>
+    <w:p>
+      <w:pPr>
+        <w:rPr>
+          <w:rFonts w:ascii="Arial" w:hAnsi="Arial" w:cs="Arial"/>
+        </w:rPr>
+      </w:pPr>
+      <w:r>
+        <w:rPr>
+          <w:rFonts w:ascii="Arial" w:hAnsi="Arial" w:cs="Arial"/>
+        </w:rPr>
+        <w:t>Du hittar frågan du vill ta bort och klickar för kryssrutan ”Ta bort frågan”</w:t>
+      </w:r>
+    </w:p>
+    <w:p>
+      <w:r>
+        <w:rPr>
+          <w:rFonts w:ascii="Arial" w:hAnsi="Arial" w:cs="Arial"/>
+        </w:rPr>
+        <w:t>Du</w:t>
+      </w:r>
+      <w:r>
+        <w:rPr>
+          <w:rFonts w:ascii="Arial" w:hAnsi="Arial" w:cs="Arial"/>
+        </w:rPr>
+        <w:t xml:space="preserve"> klickar på knappen "</w:t>
+      </w:r>
+      <w:proofErr w:type="spellStart"/>
+      <w:r>
+        <w:rPr>
+          <w:rFonts w:ascii="Arial" w:hAnsi="Arial" w:cs="Arial"/>
+        </w:rPr>
+        <w:t>Update</w:t>
+      </w:r>
+      <w:proofErr w:type="spellEnd"/>
+      <w:r>
+        <w:rPr>
+          <w:rFonts w:ascii="Arial" w:hAnsi="Arial" w:cs="Arial"/>
+        </w:rPr>
+        <w:t xml:space="preserve"> survey"</w:t>
+      </w:r>
+    </w:p>
+    <w:p>
+      <w:r>
+        <w:br w:type="page"/>
+      </w:r>
+    </w:p>
+    <w:p>
+      <w:bookmarkStart w:id="4" w:name="_GoBack"/>
+      <w:bookmarkEnd w:id="4"/>
+    </w:p>
     <w:tbl>
       <w:tblPr>
         <w:tblStyle w:val="TableGrid"/>
@@ -132,7 +479,7 @@
                 <w:sz w:val="20"/>
                 <w:szCs w:val="20"/>
               </w:rPr>
-              <w:t>Användare loggar in SD</w:t>
+              <w:t>Användare loggar in</w:t>
             </w:r>
           </w:p>
         </w:tc>
@@ -154,7 +501,7 @@
                 <w:sz w:val="20"/>
                 <w:szCs w:val="20"/>
               </w:rPr>
-              <w:t>Ja</w:t>
+              <w:t>Nej</w:t>
             </w:r>
           </w:p>
         </w:tc>
@@ -170,14 +517,6 @@
                 <w:szCs w:val="20"/>
               </w:rPr>
             </w:pPr>
-            <w:r>
-              <w:rPr>
-                <w:rFonts w:ascii="Arial" w:hAnsi="Arial"/>
-                <w:sz w:val="20"/>
-                <w:szCs w:val="20"/>
-              </w:rPr>
-              <w:t>Ja</w:t>
-            </w:r>
           </w:p>
         </w:tc>
         <w:tc>
@@ -214,7 +553,15 @@
                 <w:sz w:val="20"/>
                 <w:szCs w:val="20"/>
               </w:rPr>
-              <w:t>Användare loggar in RD1</w:t>
+              <w:t xml:space="preserve">Användare loggar </w:t>
+            </w:r>
+            <w:r>
+              <w:rPr>
+                <w:rFonts w:ascii="Arial" w:hAnsi="Arial"/>
+                <w:sz w:val="20"/>
+                <w:szCs w:val="20"/>
+              </w:rPr>
+              <w:t>ut</w:t>
             </w:r>
           </w:p>
         </w:tc>
@@ -282,6 +629,24 @@
                 <w:szCs w:val="20"/>
               </w:rPr>
             </w:pPr>
+            <w:proofErr w:type="spellStart"/>
+            <w:r>
+              <w:rPr>
+                <w:rFonts w:ascii="Arial" w:hAnsi="Arial"/>
+                <w:sz w:val="20"/>
+                <w:szCs w:val="20"/>
+              </w:rPr>
+              <w:t>Admin</w:t>
+            </w:r>
+            <w:proofErr w:type="spellEnd"/>
+            <w:r>
+              <w:rPr>
+                <w:rFonts w:ascii="Arial" w:hAnsi="Arial"/>
+                <w:sz w:val="20"/>
+                <w:szCs w:val="20"/>
+              </w:rPr>
+              <w:t xml:space="preserve"> ser lista över utvärderingar</w:t>
+            </w:r>
           </w:p>
         </w:tc>
         <w:tc>
@@ -296,6 +661,14 @@
                 <w:szCs w:val="20"/>
               </w:rPr>
             </w:pPr>
+            <w:r>
+              <w:rPr>
+                <w:rFonts w:ascii="Arial" w:hAnsi="Arial"/>
+                <w:sz w:val="20"/>
+                <w:szCs w:val="20"/>
+              </w:rPr>
+              <w:t>Nej</w:t>
+            </w:r>
           </w:p>
         </w:tc>
         <w:tc>
@@ -340,6 +713,24 @@
                 <w:szCs w:val="20"/>
               </w:rPr>
             </w:pPr>
+            <w:proofErr w:type="spellStart"/>
+            <w:r>
+              <w:rPr>
+                <w:rFonts w:ascii="Arial" w:hAnsi="Arial"/>
+                <w:sz w:val="20"/>
+                <w:szCs w:val="20"/>
+              </w:rPr>
+              <w:t>Admin</w:t>
+            </w:r>
+            <w:proofErr w:type="spellEnd"/>
+            <w:r>
+              <w:rPr>
+                <w:rFonts w:ascii="Arial" w:hAnsi="Arial"/>
+                <w:sz w:val="20"/>
+                <w:szCs w:val="20"/>
+              </w:rPr>
+              <w:t xml:space="preserve"> tar bort fråga från utvärdering</w:t>
+            </w:r>
           </w:p>
         </w:tc>
         <w:tc>
@@ -566,8 +957,6 @@
           <w:rFonts w:ascii="Arial" w:hAnsi="Arial"/>
         </w:rPr>
       </w:pPr>
-      <w:bookmarkStart w:id="0" w:name="_GoBack"/>
-      <w:bookmarkEnd w:id="0"/>
     </w:p>
     <w:sectPr>
       <w:pgSz w:w="11900" w:h="16840"/>
@@ -735,6 +1124,25 @@
     <w:name w:val="Normal"/>
     <w:qFormat/>
   </w:style>
+  <w:style w:type="paragraph" w:styleId="Heading2">
+    <w:name w:val="heading 2"/>
+    <w:basedOn w:val="Normal"/>
+    <w:link w:val="Heading2Char"/>
+    <w:uiPriority w:val="9"/>
+    <w:qFormat/>
+    <w:rsid w:val="000D01E7"/>
+    <w:pPr>
+      <w:spacing w:before="100" w:beforeAutospacing="1" w:after="100" w:afterAutospacing="1"/>
+      <w:outlineLvl w:val="1"/>
+    </w:pPr>
+    <w:rPr>
+      <w:rFonts w:ascii="Times" w:hAnsi="Times"/>
+      <w:b/>
+      <w:bCs/>
+      <w:sz w:val="36"/>
+      <w:szCs w:val="36"/>
+    </w:rPr>
+  </w:style>
   <w:style w:type="character" w:default="1" w:styleId="DefaultParagraphFont">
     <w:name w:val="Default Paragraph Font"/>
     <w:uiPriority w:val="1"/>
@@ -784,6 +1192,20 @@
         <w:right w:w="108" w:type="dxa"/>
       </w:tblCellMar>
     </w:tblPr>
+  </w:style>
+  <w:style w:type="character" w:customStyle="1" w:styleId="Heading2Char">
+    <w:name w:val="Heading 2 Char"/>
+    <w:basedOn w:val="DefaultParagraphFont"/>
+    <w:link w:val="Heading2"/>
+    <w:uiPriority w:val="9"/>
+    <w:rsid w:val="000D01E7"/>
+    <w:rPr>
+      <w:rFonts w:ascii="Times" w:hAnsi="Times"/>
+      <w:b/>
+      <w:bCs/>
+      <w:sz w:val="36"/>
+      <w:szCs w:val="36"/>
+    </w:rPr>
   </w:style>
 </w:styles>
 </file>
@@ -944,6 +1366,25 @@
     <w:name w:val="Normal"/>
     <w:qFormat/>
   </w:style>
+  <w:style w:type="paragraph" w:styleId="Heading2">
+    <w:name w:val="heading 2"/>
+    <w:basedOn w:val="Normal"/>
+    <w:link w:val="Heading2Char"/>
+    <w:uiPriority w:val="9"/>
+    <w:qFormat/>
+    <w:rsid w:val="000D01E7"/>
+    <w:pPr>
+      <w:spacing w:before="100" w:beforeAutospacing="1" w:after="100" w:afterAutospacing="1"/>
+      <w:outlineLvl w:val="1"/>
+    </w:pPr>
+    <w:rPr>
+      <w:rFonts w:ascii="Times" w:hAnsi="Times"/>
+      <w:b/>
+      <w:bCs/>
+      <w:sz w:val="36"/>
+      <w:szCs w:val="36"/>
+    </w:rPr>
+  </w:style>
   <w:style w:type="character" w:default="1" w:styleId="DefaultParagraphFont">
     <w:name w:val="Default Paragraph Font"/>
     <w:uiPriority w:val="1"/>
@@ -993,6 +1434,20 @@
         <w:right w:w="108" w:type="dxa"/>
       </w:tblCellMar>
     </w:tblPr>
+  </w:style>
+  <w:style w:type="character" w:customStyle="1" w:styleId="Heading2Char">
+    <w:name w:val="Heading 2 Char"/>
+    <w:basedOn w:val="DefaultParagraphFont"/>
+    <w:link w:val="Heading2"/>
+    <w:uiPriority w:val="9"/>
+    <w:rsid w:val="000D01E7"/>
+    <w:rPr>
+      <w:rFonts w:ascii="Times" w:hAnsi="Times"/>
+      <w:b/>
+      <w:bCs/>
+      <w:sz w:val="36"/>
+      <w:szCs w:val="36"/>
+    </w:rPr>
   </w:style>
 </w:styles>
 </file>

</xml_diff>

<commit_message>
Small adjustment with headers on the test mall
</commit_message>
<xml_diff>
--- a/doc/rapport/test-mall.docx
+++ b/doc/rapport/test-mall.docx
@@ -4,25 +4,146 @@
   <w:body>
     <w:p>
       <w:pPr>
+        <w:pStyle w:val="Heading1"/>
+        <w:rPr>
+          <w:rFonts w:ascii="Arial" w:hAnsi="Arial"/>
+          <w:color w:val="auto"/>
+          <w:sz w:val="52"/>
+          <w:szCs w:val="52"/>
+        </w:rPr>
+      </w:pPr>
+      <w:bookmarkStart w:id="0" w:name="_Toc153946696"/>
+      <w:r>
+        <w:rPr>
+          <w:rFonts w:ascii="Arial" w:hAnsi="Arial"/>
+          <w:noProof/>
+          <w:color w:val="auto"/>
+          <w:sz w:val="52"/>
+          <w:szCs w:val="52"/>
+          <w:lang w:val="en-US"/>
+        </w:rPr>
+        <w:drawing>
+          <wp:anchor distT="0" distB="0" distL="114300" distR="114300" simplePos="0" relativeHeight="251658240" behindDoc="0" locked="0" layoutInCell="1" allowOverlap="1" wp14:anchorId="3A863C8F" wp14:editId="37124C19">
+            <wp:simplePos x="0" y="0"/>
+            <wp:positionH relativeFrom="column">
+              <wp:posOffset>3596005</wp:posOffset>
+            </wp:positionH>
+            <wp:positionV relativeFrom="paragraph">
+              <wp:posOffset>114300</wp:posOffset>
+            </wp:positionV>
+            <wp:extent cx="1677670" cy="1143000"/>
+            <wp:effectExtent l="0" t="0" r="0" b="0"/>
+            <wp:wrapSquare wrapText="bothSides"/>
+            <wp:docPr id="1" name="Picture 1" descr="mnordin:Desktop:Skärmavbild 2010-12-14 kl. 16.12.30.png"/>
+            <wp:cNvGraphicFramePr>
+              <a:graphicFrameLocks xmlns:a="http://schemas.openxmlformats.org/drawingml/2006/main" noChangeAspect="1"/>
+            </wp:cNvGraphicFramePr>
+            <a:graphic xmlns:a="http://schemas.openxmlformats.org/drawingml/2006/main">
+              <a:graphicData uri="http://schemas.openxmlformats.org/drawingml/2006/picture">
+                <pic:pic xmlns:pic="http://schemas.openxmlformats.org/drawingml/2006/picture">
+                  <pic:nvPicPr>
+                    <pic:cNvPr id="0" name="Picture 1" descr="mnordin:Desktop:Skärmavbild 2010-12-14 kl. 16.12.30.png"/>
+                    <pic:cNvPicPr>
+                      <a:picLocks noChangeAspect="1" noChangeArrowheads="1"/>
+                    </pic:cNvPicPr>
+                  </pic:nvPicPr>
+                  <pic:blipFill>
+                    <a:blip r:embed="rId5">
+                      <a:extLst>
+                        <a:ext uri="{28A0092B-C50C-407E-A947-70E740481C1C}">
+                          <a14:useLocalDpi xmlns:a14="http://schemas.microsoft.com/office/drawing/2010/main" val="0"/>
+                        </a:ext>
+                      </a:extLst>
+                    </a:blip>
+                    <a:srcRect/>
+                    <a:stretch>
+                      <a:fillRect/>
+                    </a:stretch>
+                  </pic:blipFill>
+                  <pic:spPr bwMode="auto">
+                    <a:xfrm>
+                      <a:off x="0" y="0"/>
+                      <a:ext cx="1677670" cy="1143000"/>
+                    </a:xfrm>
+                    <a:prstGeom prst="rect">
+                      <a:avLst/>
+                    </a:prstGeom>
+                    <a:noFill/>
+                    <a:ln>
+                      <a:noFill/>
+                    </a:ln>
+                  </pic:spPr>
+                </pic:pic>
+              </a:graphicData>
+            </a:graphic>
+            <wp14:sizeRelH relativeFrom="page">
+              <wp14:pctWidth>0</wp14:pctWidth>
+            </wp14:sizeRelH>
+            <wp14:sizeRelV relativeFrom="page">
+              <wp14:pctHeight>0</wp14:pctHeight>
+            </wp14:sizeRelV>
+          </wp:anchor>
+        </w:drawing>
+      </w:r>
+      <w:r>
+        <w:rPr>
+          <w:rFonts w:ascii="Arial" w:hAnsi="Arial"/>
+          <w:color w:val="auto"/>
+          <w:sz w:val="52"/>
+          <w:szCs w:val="52"/>
+        </w:rPr>
+        <w:t>Initech</w:t>
+      </w:r>
+      <w:r>
+        <w:rPr>
+          <w:rFonts w:ascii="Arial" w:hAnsi="Arial"/>
+          <w:color w:val="auto"/>
+          <w:sz w:val="52"/>
+          <w:szCs w:val="52"/>
+        </w:rPr>
+        <w:t xml:space="preserve"> </w:t>
+      </w:r>
+      <w:bookmarkStart w:id="1" w:name="_GoBack"/>
+      <w:bookmarkEnd w:id="1"/>
+      <w:r>
+        <w:rPr>
+          <w:rFonts w:ascii="Arial" w:hAnsi="Arial"/>
+          <w:color w:val="auto"/>
+          <w:sz w:val="52"/>
+          <w:szCs w:val="52"/>
+        </w:rPr>
+        <w:t>test</w:t>
+      </w:r>
+      <w:r>
+        <w:rPr>
+          <w:rFonts w:ascii="Arial" w:hAnsi="Arial"/>
+          <w:color w:val="auto"/>
+          <w:sz w:val="52"/>
+          <w:szCs w:val="52"/>
+        </w:rPr>
+        <w:t xml:space="preserve"> cases</w:t>
+      </w:r>
+    </w:p>
+    <w:p>
+      <w:pPr>
         <w:pStyle w:val="Heading2"/>
         <w:rPr>
           <w:rFonts w:ascii="Arial" w:hAnsi="Arial"/>
         </w:rPr>
       </w:pPr>
-      <w:bookmarkStart w:id="0" w:name="_Toc153946696"/>
-      <w:proofErr w:type="spellStart"/>
-      <w:r>
-        <w:rPr>
-          <w:rFonts w:ascii="Arial" w:hAnsi="Arial"/>
-        </w:rPr>
-        <w:t>Admin</w:t>
-      </w:r>
-      <w:proofErr w:type="spellEnd"/>
-      <w:r>
-        <w:rPr>
-          <w:rFonts w:ascii="Arial" w:hAnsi="Arial"/>
-        </w:rPr>
-        <w:t xml:space="preserve"> loggar in</w:t>
+    </w:p>
+    <w:p>
+      <w:pPr>
+        <w:pStyle w:val="Heading2"/>
+        <w:rPr>
+          <w:rFonts w:ascii="Arial" w:hAnsi="Arial"/>
+        </w:rPr>
+      </w:pPr>
+      <w:r>
+        <w:rPr>
+          <w:rFonts w:ascii="Arial" w:hAnsi="Arial"/>
+        </w:rPr>
+        <w:t>Admin loggar in</w:t>
       </w:r>
       <w:bookmarkEnd w:id="0"/>
     </w:p>
@@ -62,22 +183,38 @@
         <w:rPr>
           <w:rFonts w:ascii="Arial" w:hAnsi="Arial" w:cs="Arial"/>
         </w:rPr>
-        <w:t xml:space="preserve">Du trycker på </w:t>
-      </w:r>
-      <w:proofErr w:type="spellStart"/>
-      <w:r>
+        <w:t>Du trycker på Enter på tangentbordet, eller klickar på ”Logga in” för att logga in i systemet.</w:t>
+      </w:r>
+    </w:p>
+    <w:p>
+      <w:pPr>
         <w:rPr>
           <w:rFonts w:ascii="Arial" w:hAnsi="Arial" w:cs="Arial"/>
         </w:rPr>
-        <w:t>Enter</w:t>
-      </w:r>
-      <w:proofErr w:type="spellEnd"/>
-      <w:r>
+      </w:pPr>
+    </w:p>
+    <w:p>
+      <w:pPr>
         <w:rPr>
           <w:rFonts w:ascii="Arial" w:hAnsi="Arial" w:cs="Arial"/>
         </w:rPr>
-        <w:t xml:space="preserve"> på tangentbordet, eller klickar på ”Logga in” för att logga in i systemet.</w:t>
-      </w:r>
+      </w:pPr>
+    </w:p>
+    <w:p>
+      <w:pPr>
+        <w:pStyle w:val="Heading2"/>
+        <w:rPr>
+          <w:rFonts w:ascii="Arial" w:hAnsi="Arial"/>
+        </w:rPr>
+      </w:pPr>
+      <w:bookmarkStart w:id="2" w:name="_Toc153946697"/>
+      <w:r>
+        <w:rPr>
+          <w:rFonts w:ascii="Arial" w:hAnsi="Arial"/>
+        </w:rPr>
+        <w:t>Admin loggar ut</w:t>
+      </w:r>
+      <w:bookmarkEnd w:id="2"/>
     </w:p>
     <w:p>
       <w:pPr>
@@ -85,12 +222,25 @@
           <w:rFonts w:ascii="Arial" w:hAnsi="Arial" w:cs="Arial"/>
         </w:rPr>
       </w:pPr>
-    </w:p>
-    <w:p>
-      <w:pPr>
+      <w:r>
         <w:rPr>
           <w:rFonts w:ascii="Arial" w:hAnsi="Arial" w:cs="Arial"/>
         </w:rPr>
+        <w:t>När du är inloggad på utvärderingssidan klickar du på ”Logga ut” i menyfältet högst upp till höger.</w:t>
+      </w:r>
+    </w:p>
+    <w:p>
+      <w:pPr>
+        <w:rPr>
+          <w:rFonts w:ascii="Arial" w:hAnsi="Arial" w:cs="Arial"/>
+        </w:rPr>
+      </w:pPr>
+    </w:p>
+    <w:p>
+      <w:pPr>
+        <w:rPr>
+          <w:rFonts w:ascii="Arial" w:hAnsi="Arial" w:cs="Arial"/>
+        </w:rPr>
       </w:pPr>
     </w:p>
     <w:p>
@@ -100,22 +250,83 @@
           <w:rFonts w:ascii="Arial" w:hAnsi="Arial"/>
         </w:rPr>
       </w:pPr>
-      <w:bookmarkStart w:id="1" w:name="_Toc153946697"/>
-      <w:proofErr w:type="spellStart"/>
-      <w:r>
-        <w:rPr>
-          <w:rFonts w:ascii="Arial" w:hAnsi="Arial"/>
-        </w:rPr>
-        <w:t>Admin</w:t>
-      </w:r>
-      <w:proofErr w:type="spellEnd"/>
-      <w:r>
-        <w:rPr>
-          <w:rFonts w:ascii="Arial" w:hAnsi="Arial"/>
-        </w:rPr>
-        <w:t xml:space="preserve"> loggar ut</w:t>
-      </w:r>
-      <w:bookmarkEnd w:id="1"/>
+      <w:bookmarkStart w:id="3" w:name="_Toc153946698"/>
+      <w:r>
+        <w:rPr>
+          <w:rFonts w:ascii="Arial" w:hAnsi="Arial"/>
+        </w:rPr>
+        <w:t>Admin ser lista över utvärderingar</w:t>
+      </w:r>
+      <w:bookmarkEnd w:id="3"/>
+    </w:p>
+    <w:p>
+      <w:pPr>
+        <w:rPr>
+          <w:rFonts w:ascii="Arial" w:hAnsi="Arial"/>
+        </w:rPr>
+      </w:pPr>
+      <w:r>
+        <w:rPr>
+          <w:rFonts w:ascii="Arial" w:hAnsi="Arial"/>
+        </w:rPr>
+        <w:t>När du är inloggad på utvärderingssidan för du muspekaren över Utvärderingar i menyfältet högst upp till vänster.</w:t>
+      </w:r>
+    </w:p>
+    <w:p>
+      <w:pPr>
+        <w:rPr>
+          <w:rFonts w:ascii="Arial" w:hAnsi="Arial"/>
+        </w:rPr>
+      </w:pPr>
+      <w:r>
+        <w:rPr>
+          <w:rFonts w:ascii="Arial" w:hAnsi="Arial"/>
+        </w:rPr>
+        <w:t>Du klickar på ”Lista alla”.</w:t>
+      </w:r>
+    </w:p>
+    <w:p>
+      <w:pPr>
+        <w:rPr>
+          <w:rFonts w:ascii="Arial" w:hAnsi="Arial"/>
+        </w:rPr>
+      </w:pPr>
+      <w:r>
+        <w:rPr>
+          <w:rFonts w:ascii="Arial" w:hAnsi="Arial"/>
+        </w:rPr>
+        <w:t>Du kommer till en sida med lista på alla utvärderingar.</w:t>
+      </w:r>
+    </w:p>
+    <w:p>
+      <w:pPr>
+        <w:rPr>
+          <w:rFonts w:ascii="Arial" w:hAnsi="Arial"/>
+        </w:rPr>
+      </w:pPr>
+    </w:p>
+    <w:p>
+      <w:pPr>
+        <w:rPr>
+          <w:rFonts w:ascii="Arial" w:hAnsi="Arial"/>
+        </w:rPr>
+      </w:pPr>
+    </w:p>
+    <w:p>
+      <w:pPr>
+        <w:pStyle w:val="Heading2"/>
+        <w:rPr>
+          <w:rFonts w:ascii="Arial" w:hAnsi="Arial"/>
+        </w:rPr>
+      </w:pPr>
+      <w:bookmarkStart w:id="4" w:name="_Toc153946699"/>
+      <w:r>
+        <w:rPr>
+          <w:rFonts w:ascii="Arial" w:hAnsi="Arial"/>
+        </w:rPr>
+        <w:t>Admin tar bort fråga från utvärdering</w:t>
+      </w:r>
+      <w:bookmarkEnd w:id="4"/>
     </w:p>
     <w:p>
       <w:pPr>
@@ -127,7 +338,7 @@
         <w:rPr>
           <w:rFonts w:ascii="Arial" w:hAnsi="Arial" w:cs="Arial"/>
         </w:rPr>
-        <w:t>När du är inloggad på utvärderingssidan klickar du på ”Logga ut” i menyfältet högst upp till höger.</w:t>
+        <w:t>När du är inloggad på utvärderderingssidan och är på sidan med lista över alla utvärderingar klickar du den utvärdering du vill redigera eller ta bort frågan på.</w:t>
       </w:r>
     </w:p>
     <w:p>
@@ -136,114 +347,12 @@
           <w:rFonts w:ascii="Arial" w:hAnsi="Arial" w:cs="Arial"/>
         </w:rPr>
       </w:pPr>
-    </w:p>
-    <w:p>
-      <w:pPr>
+      <w:r>
         <w:rPr>
           <w:rFonts w:ascii="Arial" w:hAnsi="Arial" w:cs="Arial"/>
         </w:rPr>
-      </w:pPr>
-    </w:p>
-    <w:p>
-      <w:pPr>
-        <w:pStyle w:val="Heading2"/>
-        <w:rPr>
-          <w:rFonts w:ascii="Arial" w:hAnsi="Arial"/>
-        </w:rPr>
-      </w:pPr>
-      <w:bookmarkStart w:id="2" w:name="_Toc153946698"/>
-      <w:proofErr w:type="spellStart"/>
-      <w:r>
-        <w:rPr>
-          <w:rFonts w:ascii="Arial" w:hAnsi="Arial"/>
-        </w:rPr>
-        <w:t>Admin</w:t>
-      </w:r>
-      <w:proofErr w:type="spellEnd"/>
-      <w:r>
-        <w:rPr>
-          <w:rFonts w:ascii="Arial" w:hAnsi="Arial"/>
-        </w:rPr>
-        <w:t xml:space="preserve"> ser lista över utvärderingar</w:t>
-      </w:r>
-      <w:bookmarkEnd w:id="2"/>
-    </w:p>
-    <w:p>
-      <w:pPr>
-        <w:rPr>
-          <w:rFonts w:ascii="Arial" w:hAnsi="Arial"/>
-        </w:rPr>
-      </w:pPr>
-      <w:r>
-        <w:rPr>
-          <w:rFonts w:ascii="Arial" w:hAnsi="Arial"/>
-        </w:rPr>
-        <w:t>När du är inloggad på utvärderingssidan för du muspekaren över Utvärderingar i menyfältet högst upp till vänster.</w:t>
-      </w:r>
-    </w:p>
-    <w:p>
-      <w:pPr>
-        <w:rPr>
-          <w:rFonts w:ascii="Arial" w:hAnsi="Arial"/>
-        </w:rPr>
-      </w:pPr>
-      <w:r>
-        <w:rPr>
-          <w:rFonts w:ascii="Arial" w:hAnsi="Arial"/>
-        </w:rPr>
-        <w:t>Du klickar på ”Lista alla”.</w:t>
-      </w:r>
-    </w:p>
-    <w:p>
-      <w:pPr>
-        <w:rPr>
-          <w:rFonts w:ascii="Arial" w:hAnsi="Arial"/>
-        </w:rPr>
-      </w:pPr>
-      <w:r>
-        <w:rPr>
-          <w:rFonts w:ascii="Arial" w:hAnsi="Arial"/>
-        </w:rPr>
-        <w:t>Du kommer till en sida med lista på alla utvärderingar.</w:t>
-      </w:r>
-    </w:p>
-    <w:p>
-      <w:pPr>
-        <w:rPr>
-          <w:rFonts w:ascii="Arial" w:hAnsi="Arial"/>
-        </w:rPr>
-      </w:pPr>
-    </w:p>
-    <w:p>
-      <w:pPr>
-        <w:rPr>
-          <w:rFonts w:ascii="Arial" w:hAnsi="Arial"/>
-        </w:rPr>
-      </w:pPr>
-    </w:p>
-    <w:p>
-      <w:pPr>
-        <w:pStyle w:val="Heading2"/>
-        <w:rPr>
-          <w:rFonts w:ascii="Arial" w:hAnsi="Arial"/>
-        </w:rPr>
-      </w:pPr>
-      <w:bookmarkStart w:id="3" w:name="_Toc153946699"/>
-      <w:proofErr w:type="spellStart"/>
-      <w:r>
-        <w:rPr>
-          <w:rFonts w:ascii="Arial" w:hAnsi="Arial"/>
-        </w:rPr>
-        <w:t>Admin</w:t>
-      </w:r>
-      <w:proofErr w:type="spellEnd"/>
-      <w:r>
-        <w:rPr>
-          <w:rFonts w:ascii="Arial" w:hAnsi="Arial"/>
-        </w:rPr>
-        <w:t xml:space="preserve"> tar bort fråga från utvärdering</w:t>
-      </w:r>
-      <w:bookmarkEnd w:id="3"/>
+        <w:t>Längst ned klickar du på ”edit” så att du kommer till redigeringsläget för utvärderingen</w:t>
+      </w:r>
     </w:p>
     <w:p>
       <w:pPr>
@@ -255,89 +364,21 @@
         <w:rPr>
           <w:rFonts w:ascii="Arial" w:hAnsi="Arial" w:cs="Arial"/>
         </w:rPr>
-        <w:t xml:space="preserve">När du är inloggad på </w:t>
-      </w:r>
-      <w:proofErr w:type="spellStart"/>
+        <w:t>Du hittar frågan du vill ta bort och klickar för kryssrutan ”Ta bort frågan”</w:t>
+      </w:r>
+    </w:p>
+    <w:p>
       <w:r>
         <w:rPr>
           <w:rFonts w:ascii="Arial" w:hAnsi="Arial" w:cs="Arial"/>
         </w:rPr>
-        <w:t>utvärderderingssidan</w:t>
-      </w:r>
-      <w:proofErr w:type="spellEnd"/>
+        <w:t>Du</w:t>
+      </w:r>
       <w:r>
         <w:rPr>
           <w:rFonts w:ascii="Arial" w:hAnsi="Arial" w:cs="Arial"/>
         </w:rPr>
-        <w:t xml:space="preserve"> och är på sidan med lista över alla utvärderingar klickar du den utvärdering du vill redigera eller ta bort frågan på.</w:t>
-      </w:r>
-    </w:p>
-    <w:p>
-      <w:pPr>
-        <w:rPr>
-          <w:rFonts w:ascii="Arial" w:hAnsi="Arial" w:cs="Arial"/>
-        </w:rPr>
-      </w:pPr>
-      <w:r>
-        <w:rPr>
-          <w:rFonts w:ascii="Arial" w:hAnsi="Arial" w:cs="Arial"/>
-        </w:rPr>
-        <w:t>Längst ned klickar du på ”</w:t>
-      </w:r>
-      <w:proofErr w:type="spellStart"/>
-      <w:r>
-        <w:rPr>
-          <w:rFonts w:ascii="Arial" w:hAnsi="Arial" w:cs="Arial"/>
-        </w:rPr>
-        <w:t>edit</w:t>
-      </w:r>
-      <w:proofErr w:type="spellEnd"/>
-      <w:r>
-        <w:rPr>
-          <w:rFonts w:ascii="Arial" w:hAnsi="Arial" w:cs="Arial"/>
-        </w:rPr>
-        <w:t>” så att du kommer till redigeringsläget för utvärderingen</w:t>
-      </w:r>
-    </w:p>
-    <w:p>
-      <w:pPr>
-        <w:rPr>
-          <w:rFonts w:ascii="Arial" w:hAnsi="Arial" w:cs="Arial"/>
-        </w:rPr>
-      </w:pPr>
-      <w:r>
-        <w:rPr>
-          <w:rFonts w:ascii="Arial" w:hAnsi="Arial" w:cs="Arial"/>
-        </w:rPr>
-        <w:t>Du hittar frågan du vill ta bort och klickar för kryssrutan ”Ta bort frågan”</w:t>
-      </w:r>
-    </w:p>
-    <w:p>
-      <w:r>
-        <w:rPr>
-          <w:rFonts w:ascii="Arial" w:hAnsi="Arial" w:cs="Arial"/>
-        </w:rPr>
-        <w:t>Du</w:t>
-      </w:r>
-      <w:r>
-        <w:rPr>
-          <w:rFonts w:ascii="Arial" w:hAnsi="Arial" w:cs="Arial"/>
-        </w:rPr>
-        <w:t xml:space="preserve"> klickar på knappen "</w:t>
-      </w:r>
-      <w:proofErr w:type="spellStart"/>
-      <w:r>
-        <w:rPr>
-          <w:rFonts w:ascii="Arial" w:hAnsi="Arial" w:cs="Arial"/>
-        </w:rPr>
-        <w:t>Update</w:t>
-      </w:r>
-      <w:proofErr w:type="spellEnd"/>
-      <w:r>
-        <w:rPr>
-          <w:rFonts w:ascii="Arial" w:hAnsi="Arial" w:cs="Arial"/>
-        </w:rPr>
-        <w:t xml:space="preserve"> survey"</w:t>
+        <w:t xml:space="preserve"> klickar på knappen "Update survey"</w:t>
       </w:r>
     </w:p>
     <w:p>
@@ -345,10 +386,7 @@
         <w:br w:type="page"/>
       </w:r>
     </w:p>
-    <w:p>
-      <w:bookmarkStart w:id="4" w:name="_GoBack"/>
-      <w:bookmarkEnd w:id="4"/>
-    </w:p>
+    <w:p/>
     <w:tbl>
       <w:tblPr>
         <w:tblStyle w:val="TableGrid"/>
@@ -629,23 +667,13 @@
                 <w:szCs w:val="20"/>
               </w:rPr>
             </w:pPr>
-            <w:proofErr w:type="spellStart"/>
             <w:r>
               <w:rPr>
                 <w:rFonts w:ascii="Arial" w:hAnsi="Arial"/>
                 <w:sz w:val="20"/>
                 <w:szCs w:val="20"/>
               </w:rPr>
-              <w:t>Admin</w:t>
-            </w:r>
-            <w:proofErr w:type="spellEnd"/>
-            <w:r>
-              <w:rPr>
-                <w:rFonts w:ascii="Arial" w:hAnsi="Arial"/>
-                <w:sz w:val="20"/>
-                <w:szCs w:val="20"/>
-              </w:rPr>
-              <w:t xml:space="preserve"> ser lista över utvärderingar</w:t>
+              <w:t>Admin ser lista över utvärderingar</w:t>
             </w:r>
           </w:p>
         </w:tc>
@@ -713,23 +741,13 @@
                 <w:szCs w:val="20"/>
               </w:rPr>
             </w:pPr>
-            <w:proofErr w:type="spellStart"/>
             <w:r>
               <w:rPr>
                 <w:rFonts w:ascii="Arial" w:hAnsi="Arial"/>
                 <w:sz w:val="20"/>
                 <w:szCs w:val="20"/>
               </w:rPr>
-              <w:t>Admin</w:t>
-            </w:r>
-            <w:proofErr w:type="spellEnd"/>
-            <w:r>
-              <w:rPr>
-                <w:rFonts w:ascii="Arial" w:hAnsi="Arial"/>
-                <w:sz w:val="20"/>
-                <w:szCs w:val="20"/>
-              </w:rPr>
-              <w:t xml:space="preserve"> tar bort fråga från utvärdering</w:t>
+              <w:t>Admin tar bort fråga från utvärdering</w:t>
             </w:r>
           </w:p>
         </w:tc>
@@ -1124,6 +1142,29 @@
     <w:name w:val="Normal"/>
     <w:qFormat/>
   </w:style>
+  <w:style w:type="paragraph" w:styleId="Heading1">
+    <w:name w:val="heading 1"/>
+    <w:basedOn w:val="Normal"/>
+    <w:next w:val="Normal"/>
+    <w:link w:val="Heading1Char"/>
+    <w:uiPriority w:val="9"/>
+    <w:qFormat/>
+    <w:rsid w:val="00132C19"/>
+    <w:pPr>
+      <w:keepNext/>
+      <w:keepLines/>
+      <w:spacing w:before="480"/>
+      <w:outlineLvl w:val="0"/>
+    </w:pPr>
+    <w:rPr>
+      <w:rFonts w:asciiTheme="majorHAnsi" w:eastAsiaTheme="majorEastAsia" w:hAnsiTheme="majorHAnsi" w:cstheme="majorBidi"/>
+      <w:b/>
+      <w:bCs/>
+      <w:color w:val="345A8A" w:themeColor="accent1" w:themeShade="B5"/>
+      <w:sz w:val="32"/>
+      <w:szCs w:val="32"/>
+    </w:rPr>
+  </w:style>
   <w:style w:type="paragraph" w:styleId="Heading2">
     <w:name w:val="heading 2"/>
     <w:basedOn w:val="Normal"/>
@@ -1205,6 +1246,48 @@
       <w:bCs/>
       <w:sz w:val="36"/>
       <w:szCs w:val="36"/>
+    </w:rPr>
+  </w:style>
+  <w:style w:type="character" w:customStyle="1" w:styleId="Heading1Char">
+    <w:name w:val="Heading 1 Char"/>
+    <w:basedOn w:val="DefaultParagraphFont"/>
+    <w:link w:val="Heading1"/>
+    <w:uiPriority w:val="9"/>
+    <w:rsid w:val="00132C19"/>
+    <w:rPr>
+      <w:rFonts w:asciiTheme="majorHAnsi" w:eastAsiaTheme="majorEastAsia" w:hAnsiTheme="majorHAnsi" w:cstheme="majorBidi"/>
+      <w:b/>
+      <w:bCs/>
+      <w:color w:val="345A8A" w:themeColor="accent1" w:themeShade="B5"/>
+      <w:sz w:val="32"/>
+      <w:szCs w:val="32"/>
+    </w:rPr>
+  </w:style>
+  <w:style w:type="paragraph" w:styleId="BalloonText">
+    <w:name w:val="Balloon Text"/>
+    <w:basedOn w:val="Normal"/>
+    <w:link w:val="BalloonTextChar"/>
+    <w:uiPriority w:val="99"/>
+    <w:semiHidden/>
+    <w:unhideWhenUsed/>
+    <w:rsid w:val="00132C19"/>
+    <w:rPr>
+      <w:rFonts w:ascii="Lucida Grande" w:hAnsi="Lucida Grande"/>
+      <w:sz w:val="18"/>
+      <w:szCs w:val="18"/>
+    </w:rPr>
+  </w:style>
+  <w:style w:type="character" w:customStyle="1" w:styleId="BalloonTextChar">
+    <w:name w:val="Balloon Text Char"/>
+    <w:basedOn w:val="DefaultParagraphFont"/>
+    <w:link w:val="BalloonText"/>
+    <w:uiPriority w:val="99"/>
+    <w:semiHidden/>
+    <w:rsid w:val="00132C19"/>
+    <w:rPr>
+      <w:rFonts w:ascii="Lucida Grande" w:hAnsi="Lucida Grande"/>
+      <w:sz w:val="18"/>
+      <w:szCs w:val="18"/>
     </w:rPr>
   </w:style>
 </w:styles>
@@ -1366,6 +1449,29 @@
     <w:name w:val="Normal"/>
     <w:qFormat/>
   </w:style>
+  <w:style w:type="paragraph" w:styleId="Heading1">
+    <w:name w:val="heading 1"/>
+    <w:basedOn w:val="Normal"/>
+    <w:next w:val="Normal"/>
+    <w:link w:val="Heading1Char"/>
+    <w:uiPriority w:val="9"/>
+    <w:qFormat/>
+    <w:rsid w:val="00132C19"/>
+    <w:pPr>
+      <w:keepNext/>
+      <w:keepLines/>
+      <w:spacing w:before="480"/>
+      <w:outlineLvl w:val="0"/>
+    </w:pPr>
+    <w:rPr>
+      <w:rFonts w:asciiTheme="majorHAnsi" w:eastAsiaTheme="majorEastAsia" w:hAnsiTheme="majorHAnsi" w:cstheme="majorBidi"/>
+      <w:b/>
+      <w:bCs/>
+      <w:color w:val="345A8A" w:themeColor="accent1" w:themeShade="B5"/>
+      <w:sz w:val="32"/>
+      <w:szCs w:val="32"/>
+    </w:rPr>
+  </w:style>
   <w:style w:type="paragraph" w:styleId="Heading2">
     <w:name w:val="heading 2"/>
     <w:basedOn w:val="Normal"/>
@@ -1447,6 +1553,48 @@
       <w:bCs/>
       <w:sz w:val="36"/>
       <w:szCs w:val="36"/>
+    </w:rPr>
+  </w:style>
+  <w:style w:type="character" w:customStyle="1" w:styleId="Heading1Char">
+    <w:name w:val="Heading 1 Char"/>
+    <w:basedOn w:val="DefaultParagraphFont"/>
+    <w:link w:val="Heading1"/>
+    <w:uiPriority w:val="9"/>
+    <w:rsid w:val="00132C19"/>
+    <w:rPr>
+      <w:rFonts w:asciiTheme="majorHAnsi" w:eastAsiaTheme="majorEastAsia" w:hAnsiTheme="majorHAnsi" w:cstheme="majorBidi"/>
+      <w:b/>
+      <w:bCs/>
+      <w:color w:val="345A8A" w:themeColor="accent1" w:themeShade="B5"/>
+      <w:sz w:val="32"/>
+      <w:szCs w:val="32"/>
+    </w:rPr>
+  </w:style>
+  <w:style w:type="paragraph" w:styleId="BalloonText">
+    <w:name w:val="Balloon Text"/>
+    <w:basedOn w:val="Normal"/>
+    <w:link w:val="BalloonTextChar"/>
+    <w:uiPriority w:val="99"/>
+    <w:semiHidden/>
+    <w:unhideWhenUsed/>
+    <w:rsid w:val="00132C19"/>
+    <w:rPr>
+      <w:rFonts w:ascii="Lucida Grande" w:hAnsi="Lucida Grande"/>
+      <w:sz w:val="18"/>
+      <w:szCs w:val="18"/>
+    </w:rPr>
+  </w:style>
+  <w:style w:type="character" w:customStyle="1" w:styleId="BalloonTextChar">
+    <w:name w:val="Balloon Text Char"/>
+    <w:basedOn w:val="DefaultParagraphFont"/>
+    <w:link w:val="BalloonText"/>
+    <w:uiPriority w:val="99"/>
+    <w:semiHidden/>
+    <w:rsid w:val="00132C19"/>
+    <w:rPr>
+      <w:rFonts w:ascii="Lucida Grande" w:hAnsi="Lucida Grande"/>
+      <w:sz w:val="18"/>
+      <w:szCs w:val="18"/>
     </w:rPr>
   </w:style>
 </w:styles>

</xml_diff>